<commit_message>
2 uhren fotos protokolle -> bitte wer auschaun
</commit_message>
<xml_diff>
--- a/Pirringer/Podcast/Protokoll.docx
+++ b/Pirringer/Podcast/Protokoll.docx
@@ -1064,7 +1064,6 @@
           <w:lang w:val="de-DE"/>
         </w:rPr>
       </w:pPr>
-      <w:proofErr w:type="spellStart"/>
       <w:r>
         <w:rPr>
           <w:b/>
@@ -1074,7 +1073,6 @@
         <w:lastRenderedPageBreak/>
         <w:t>Reaper</w:t>
       </w:r>
-      <w:proofErr w:type="spellEnd"/>
     </w:p>
     <w:p>
       <w:pPr>
@@ -1189,31 +1187,7 @@
         <w:rPr>
           <w:lang w:val="de-DE"/>
         </w:rPr>
-        <w:t xml:space="preserve">Danach wird ein </w:t>
-      </w:r>
-      <w:r>
-        <w:rPr>
-          <w:lang w:val="de-DE"/>
-        </w:rPr>
-        <w:t xml:space="preserve">6 </w:t>
-      </w:r>
-      <w:r>
-        <w:rPr>
-          <w:lang w:val="de-DE"/>
-        </w:rPr>
-        <w:t>S</w:t>
-      </w:r>
-      <w:r>
-        <w:rPr>
-          <w:lang w:val="de-DE"/>
-        </w:rPr>
-        <w:t xml:space="preserve">ekunden midi </w:t>
-      </w:r>
-      <w:r>
-        <w:rPr>
-          <w:lang w:val="de-DE"/>
-        </w:rPr>
-        <w:t>erstellt.</w:t>
+        <w:t>Danach wird ein 6 Sekunden midi erstellt.</w:t>
       </w:r>
     </w:p>
     <w:p>
@@ -1273,27 +1247,7 @@
         <w:rPr>
           <w:lang w:val="de-DE"/>
         </w:rPr>
-        <w:t xml:space="preserve">Ein </w:t>
-      </w:r>
-      <w:proofErr w:type="spellStart"/>
-      <w:r>
-        <w:rPr>
-          <w:lang w:val="de-DE"/>
-        </w:rPr>
-        <w:t>Reasynth</w:t>
-      </w:r>
-      <w:proofErr w:type="spellEnd"/>
-      <w:r>
-        <w:rPr>
-          <w:lang w:val="de-DE"/>
-        </w:rPr>
-        <w:t xml:space="preserve"> </w:t>
-      </w:r>
-      <w:r>
-        <w:rPr>
-          <w:lang w:val="de-DE"/>
-        </w:rPr>
-        <w:t>zugewiesen</w:t>
+        <w:t>Ein Reasynth zugewiesen</w:t>
       </w:r>
       <w:r>
         <w:rPr>
@@ -1393,33 +1347,11 @@
           <w:lang w:val="de-DE"/>
         </w:rPr>
       </w:pPr>
-      <w:proofErr w:type="spellStart"/>
-      <w:r>
-        <w:rPr>
-          <w:lang w:val="de-DE"/>
-        </w:rPr>
-        <w:t>Synth</w:t>
-      </w:r>
-      <w:proofErr w:type="spellEnd"/>
-      <w:r>
-        <w:rPr>
-          <w:lang w:val="de-DE"/>
-        </w:rPr>
-        <w:t xml:space="preserve"> </w:t>
-      </w:r>
-      <w:proofErr w:type="spellStart"/>
-      <w:r>
-        <w:rPr>
-          <w:lang w:val="de-DE"/>
-        </w:rPr>
-        <w:t>Konfig</w:t>
-      </w:r>
-      <w:proofErr w:type="spellEnd"/>
-      <w:r>
-        <w:rPr>
-          <w:lang w:val="de-DE"/>
-        </w:rPr>
-        <w:t>:</w:t>
+      <w:r>
+        <w:rPr>
+          <w:lang w:val="de-DE"/>
+        </w:rPr>
+        <w:t>Synth Konfig:</w:t>
       </w:r>
     </w:p>
     <w:p>
@@ -1481,19 +1413,11 @@
           <w:lang w:val="de-DE"/>
         </w:rPr>
       </w:pPr>
-      <w:proofErr w:type="spellStart"/>
-      <w:r>
-        <w:rPr>
-          <w:lang w:val="de-DE"/>
-        </w:rPr>
-        <w:t>ReaSynth</w:t>
-      </w:r>
-      <w:proofErr w:type="spellEnd"/>
-      <w:r>
-        <w:rPr>
-          <w:lang w:val="de-DE"/>
-        </w:rPr>
-        <w:t xml:space="preserve"> Kopieren</w:t>
+      <w:r>
+        <w:rPr>
+          <w:lang w:val="de-DE"/>
+        </w:rPr>
+        <w:t>ReaSynth Kopieren</w:t>
       </w:r>
     </w:p>
     <w:p>
@@ -1609,21 +1533,7 @@
           <w:lang w:val="de-DE"/>
         </w:rPr>
         <w:lastRenderedPageBreak/>
-        <w:t xml:space="preserve">2ten </w:t>
-      </w:r>
-      <w:proofErr w:type="spellStart"/>
-      <w:r>
-        <w:rPr>
-          <w:lang w:val="de-DE"/>
-        </w:rPr>
-        <w:t>Synth</w:t>
-      </w:r>
-      <w:proofErr w:type="spellEnd"/>
-      <w:r>
-        <w:rPr>
-          <w:lang w:val="de-DE"/>
-        </w:rPr>
-        <w:t xml:space="preserve"> Pannen:</w:t>
+        <w:t>2ten Synth Pannen:</w:t>
       </w:r>
     </w:p>
     <w:p>
@@ -1879,20 +1789,12 @@
           <w:lang w:val="de-DE"/>
         </w:rPr>
       </w:pPr>
-      <w:proofErr w:type="spellStart"/>
       <w:r>
         <w:rPr>
           <w:lang w:val="de-DE"/>
         </w:rPr>
         <w:lastRenderedPageBreak/>
-        <w:t>Niederge</w:t>
-      </w:r>
-      <w:proofErr w:type="spellEnd"/>
-      <w:r>
-        <w:rPr>
-          <w:lang w:val="de-DE"/>
-        </w:rPr>
-        <w:t xml:space="preserve"> Oktav hinzufügen:</w:t>
+        <w:t>Niederge Oktav hinzufügen:</w:t>
       </w:r>
     </w:p>
     <w:p>
@@ -2372,21 +2274,7 @@
         <w:rPr>
           <w:lang w:val="de-DE"/>
         </w:rPr>
-        <w:t xml:space="preserve">Podcast </w:t>
-      </w:r>
-      <w:proofErr w:type="spellStart"/>
-      <w:r>
-        <w:rPr>
-          <w:lang w:val="de-DE"/>
-        </w:rPr>
-        <w:t>Auido</w:t>
-      </w:r>
-      <w:proofErr w:type="spellEnd"/>
-      <w:r>
-        <w:rPr>
-          <w:lang w:val="de-DE"/>
-        </w:rPr>
-        <w:t>:</w:t>
+        <w:t>Podcast Auido:</w:t>
       </w:r>
       <w:r>
         <w:rPr>
@@ -2426,21 +2314,7 @@
         <w:rPr>
           <w:lang w:val="de-DE"/>
         </w:rPr>
-        <w:t xml:space="preserve">Für das Outro wurde der selbe </w:t>
-      </w:r>
-      <w:proofErr w:type="spellStart"/>
-      <w:r>
-        <w:rPr>
-          <w:lang w:val="de-DE"/>
-        </w:rPr>
-        <w:t>Synth</w:t>
-      </w:r>
-      <w:proofErr w:type="spellEnd"/>
-      <w:r>
-        <w:rPr>
-          <w:lang w:val="de-DE"/>
-        </w:rPr>
-        <w:t xml:space="preserve"> und das selbe Sample verwendet. </w:t>
+        <w:t xml:space="preserve">Für das Outro wurde der selbe Synth und das selbe Sample verwendet. </w:t>
       </w:r>
     </w:p>
     <w:p>
@@ -2651,6 +2525,7 @@
     </w:p>
     <w:sectPr>
       <w:headerReference w:type="default" r:id="rId32"/>
+      <w:footerReference w:type="default" r:id="rId33"/>
       <w:pgSz w:w="11906" w:h="16838"/>
       <w:pgMar w:top="1417" w:right="1417" w:bottom="1134" w:left="1417" w:header="720" w:footer="720" w:gutter="0"/>
       <w:cols w:space="720"/>
@@ -2682,6 +2557,40 @@
     </w:p>
   </w:endnote>
 </w:endnotes>
+</file>
+
+<file path=word/footer1.xml><?xml version="1.0" encoding="utf-8"?>
+<w:ftr xmlns:wpc="http://schemas.microsoft.com/office/word/2010/wordprocessingCanvas" xmlns:cx="http://schemas.microsoft.com/office/drawing/2014/chartex" xmlns:cx1="http://schemas.microsoft.com/office/drawing/2015/9/8/chartex" xmlns:cx2="http://schemas.microsoft.com/office/drawing/2015/10/21/chartex" xmlns:cx3="http://schemas.microsoft.com/office/drawing/2016/5/9/chartex" xmlns:cx4="http://schemas.microsoft.com/office/drawing/2016/5/10/chartex" xmlns:cx5="http://schemas.microsoft.com/office/drawing/2016/5/11/chartex" xmlns:cx6="http://schemas.microsoft.com/office/drawing/2016/5/12/chartex" xmlns:cx7="http://schemas.microsoft.com/office/drawing/2016/5/13/chartex" xmlns:cx8="http://schemas.microsoft.com/office/drawing/2016/5/14/chartex" xmlns:mc="http://schemas.openxmlformats.org/markup-compatibility/2006" xmlns:aink="http://schemas.microsoft.com/office/drawing/2016/ink" xmlns:am3d="http://schemas.microsoft.com/office/drawing/2017/model3d" xmlns:o="urn:schemas-microsoft-com:office:office" xmlns:oel="http://schemas.microsoft.com/office/2019/extlst" xmlns:r="http://schemas.openxmlformats.org/officeDocument/2006/relationships" xmlns:m="http://schemas.openxmlformats.org/officeDocument/2006/math" xmlns:v="urn:schemas-microsoft-com:vml" xmlns:wp14="http://schemas.microsoft.com/office/word/2010/wordprocessingDrawing" xmlns:wp="http://schemas.openxmlformats.org/drawingml/2006/wordprocessingDrawing" xmlns:w10="urn:schemas-microsoft-com:office:word" xmlns:w="http://schemas.openxmlformats.org/wordprocessingml/2006/main" xmlns:w14="http://schemas.microsoft.com/office/word/2010/wordml" xmlns:w15="http://schemas.microsoft.com/office/word/2012/wordml" xmlns:w16cex="http://schemas.microsoft.com/office/word/2018/wordml/cex" xmlns:w16cid="http://schemas.microsoft.com/office/word/2016/wordml/cid" xmlns:w16="http://schemas.microsoft.com/office/word/2018/wordml" xmlns:w16du="http://schemas.microsoft.com/office/word/2023/wordml/word16du" xmlns:w16sdtdh="http://schemas.microsoft.com/office/word/2020/wordml/sdtdatahash" xmlns:w16sdtfl="http://schemas.microsoft.com/office/word/2024/wordml/sdtformatlock" xmlns:w16se="http://schemas.microsoft.com/office/word/2015/wordml/symex" xmlns:wpg="http://schemas.microsoft.com/office/word/2010/wordprocessingGroup" xmlns:wpi="http://schemas.microsoft.com/office/word/2010/wordprocessingInk" xmlns:wne="http://schemas.microsoft.com/office/word/2006/wordml" xmlns:wps="http://schemas.microsoft.com/office/word/2010/wordprocessingShape" mc:Ignorable="w14 w15 w16se w16cid w16 w16cex w16sdtdh w16sdtfl w16du wp14">
+  <w:p>
+    <w:pPr>
+      <w:pStyle w:val="Fuzeile"/>
+    </w:pPr>
+    <w:r>
+      <w:tab/>
+    </w:r>
+    <w:r>
+      <w:tab/>
+    </w:r>
+    <w:r>
+      <w:fldChar w:fldCharType="begin"/>
+    </w:r>
+    <w:r>
+      <w:instrText>PAGE   \* MERGEFORMAT</w:instrText>
+    </w:r>
+    <w:r>
+      <w:fldChar w:fldCharType="separate"/>
+    </w:r>
+    <w:r>
+      <w:rPr>
+        <w:lang w:val="de-DE"/>
+      </w:rPr>
+      <w:t>1</w:t>
+    </w:r>
+    <w:r>
+      <w:fldChar w:fldCharType="end"/>
+    </w:r>
+  </w:p>
+</w:ftr>
 </file>
 
 <file path=word/footnotes.xml><?xml version="1.0" encoding="utf-8"?>
@@ -2726,15 +2635,7 @@
     </w:r>
     <w:r>
       <w:tab/>
-      <w:t xml:space="preserve">Bauer, Buchinger, </w:t>
-    </w:r>
-    <w:proofErr w:type="spellStart"/>
-    <w:r>
-      <w:t>Bunea</w:t>
-    </w:r>
-    <w:proofErr w:type="spellEnd"/>
-    <w:r>
-      <w:t>, Lagler</w:t>
+      <w:t>Bauer, Buchinger, Bunea, Lagler</w:t>
     </w:r>
   </w:p>
 </w:hdr>
@@ -3316,6 +3217,7 @@
   <w:style w:type="character" w:default="1" w:styleId="Absatz-Standardschriftart">
     <w:name w:val="Default Paragraph Font"/>
     <w:uiPriority w:val="1"/>
+    <w:semiHidden/>
     <w:unhideWhenUsed/>
   </w:style>
   <w:style w:type="table" w:default="1" w:styleId="NormaleTabelle">

</xml_diff>